<commit_message>
Update Lab 4 and Create Lab 5
</commit_message>
<xml_diff>
--- a/Project_4/10215501434李睿恩实验四.docx
+++ b/Project_4/10215501434李睿恩实验四.docx
@@ -12405,16 +12405,7 @@
         <w:rPr>
           <w:rFonts w:hint="eastAsia"/>
         </w:rPr>
-        <w:t>B</w:t>
-      </w:r>
-      <w:r>
-        <w:t>ART</w:t>
-      </w:r>
-      <w:r>
-        <w:rPr>
-          <w:rFonts w:hint="eastAsia"/>
-        </w:rPr>
-        <w:t>也是大模型之一，进行五折交叉验证的时间非常久，碍于实验的时间限制，我们没有对模型进行五折交叉验证，而是直接将其投入到实际测试中</w:t>
+        <w:t>将其投入到实际测试中</w:t>
       </w:r>
       <w:r>
         <w:rPr>
@@ -12440,9 +12431,6 @@
         <w:pStyle w:val="a7"/>
         <w:spacing w:line="360" w:lineRule="exact"/>
         <w:ind w:firstLineChars="200" w:firstLine="480"/>
-        <w:rPr>
-          <w:rFonts w:hint="eastAsia"/>
-        </w:rPr>
       </w:pPr>
       <w:r>
         <w:rPr>
@@ -12632,7 +12620,6 @@
         <w:ind w:firstLine="0"/>
         <w:jc w:val="center"/>
         <w:rPr>
-          <w:rFonts w:hint="eastAsia"/>
           <w:b/>
           <w:bCs/>
         </w:rPr>
@@ -12683,6 +12670,19 @@
         </w:rPr>
         <w:t>架构微调的损失函数曲线</w:t>
       </w:r>
+    </w:p>
+    <w:p>
+      <w:pPr>
+        <w:pStyle w:val="a7"/>
+        <w:spacing w:line="360" w:lineRule="exact"/>
+        <w:ind w:firstLine="0"/>
+        <w:jc w:val="center"/>
+        <w:rPr>
+          <w:rFonts w:hint="eastAsia"/>
+          <w:b/>
+          <w:bCs/>
+        </w:rPr>
+      </w:pPr>
     </w:p>
     <w:p>
       <w:pPr>
@@ -12712,9 +12712,6 @@
         <w:pStyle w:val="a7"/>
         <w:spacing w:line="360" w:lineRule="exact"/>
         <w:ind w:firstLineChars="200" w:firstLine="480"/>
-        <w:rPr>
-          <w:rFonts w:hint="eastAsia"/>
-        </w:rPr>
       </w:pPr>
     </w:p>
     <w:p>
@@ -13966,9 +13963,6 @@
         <w:pStyle w:val="a7"/>
         <w:spacing w:line="360" w:lineRule="exact"/>
         <w:ind w:firstLineChars="200" w:firstLine="480"/>
-        <w:rPr>
-          <w:rFonts w:hint="eastAsia"/>
-        </w:rPr>
       </w:pPr>
       <w:r>
         <w:rPr>
@@ -14898,9 +14892,6 @@
         <w:pStyle w:val="a7"/>
         <w:spacing w:line="360" w:lineRule="exact"/>
         <w:ind w:firstLineChars="200" w:firstLine="480"/>
-        <w:rPr>
-          <w:rFonts w:hint="eastAsia"/>
-        </w:rPr>
       </w:pPr>
     </w:p>
     <w:p>

</xml_diff>